<commit_message>
Updated README, docx, pptx
</commit_message>
<xml_diff>
--- a/introduce.docx
+++ b/introduce.docx
@@ -477,12 +477,12 @@
           <wp:inline distB="114300" distT="114300" distL="114300" distR="114300">
             <wp:extent cx="2647950" cy="1485900"/>
             <wp:effectExtent b="0" l="0" r="0" t="0"/>
-            <wp:docPr id="2" name="image4.jpg"/>
+            <wp:docPr id="4" name="image8.jpg"/>
             <a:graphic>
               <a:graphicData uri="http://schemas.openxmlformats.org/drawingml/2006/picture">
                 <pic:pic>
                   <pic:nvPicPr>
-                    <pic:cNvPr id="0" name="image4.jpg"/>
+                    <pic:cNvPr id="0" name="image8.jpg"/>
                     <pic:cNvPicPr preferRelativeResize="0"/>
                   </pic:nvPicPr>
                   <pic:blipFill>
@@ -552,12 +552,12 @@
           <wp:inline distB="114300" distT="114300" distL="114300" distR="114300">
             <wp:extent cx="2647950" cy="1460500"/>
             <wp:effectExtent b="0" l="0" r="0" t="0"/>
-            <wp:docPr id="1" name="image3.jpg"/>
+            <wp:docPr id="2" name="image5.jpg"/>
             <a:graphic>
               <a:graphicData uri="http://schemas.openxmlformats.org/drawingml/2006/picture">
                 <pic:pic>
                   <pic:nvPicPr>
-                    <pic:cNvPr id="0" name="image3.jpg"/>
+                    <pic:cNvPr id="0" name="image5.jpg"/>
                     <pic:cNvPicPr preferRelativeResize="0"/>
                   </pic:nvPicPr>
                   <pic:blipFill>
@@ -2291,6 +2291,861 @@
       </w:pPr>
       <w:r>
         <w:rPr>
+          <w:rtl w:val="0"/>
+        </w:rPr>
+      </w:r>
+    </w:p>
+    <w:p>
+      <w:pPr>
+        <w:keepNext w:val="0"/>
+        <w:keepLines w:val="0"/>
+        <w:widowControl w:val="1"/>
+        <w:pBdr>
+          <w:top w:space="0" w:sz="0" w:val="nil"/>
+          <w:left w:space="0" w:sz="0" w:val="nil"/>
+          <w:bottom w:space="0" w:sz="0" w:val="nil"/>
+          <w:right w:space="0" w:sz="0" w:val="nil"/>
+          <w:between w:space="0" w:sz="0" w:val="nil"/>
+        </w:pBdr>
+        <w:shd w:fill="auto" w:val="clear"/>
+        <w:spacing w:after="0" w:before="0" w:line="240" w:lineRule="auto"/>
+        <w:ind w:right="0"/>
+        <w:contextualSpacing w:val="0"/>
+        <w:jc w:val="both"/>
+        <w:rPr>
+          <w:b w:val="1"/>
+        </w:rPr>
+      </w:pPr>
+      <w:r>
+        <w:rPr>
+          <w:b w:val="1"/>
+          <w:rtl w:val="0"/>
+        </w:rPr>
+        <w:t xml:space="preserve">UX, avoid blocking, keep smooth</w:t>
+      </w:r>
+    </w:p>
+    <w:p>
+      <w:pPr>
+        <w:keepNext w:val="0"/>
+        <w:keepLines w:val="0"/>
+        <w:widowControl w:val="1"/>
+        <w:pBdr>
+          <w:top w:space="0" w:sz="0" w:val="nil"/>
+          <w:left w:space="0" w:sz="0" w:val="nil"/>
+          <w:bottom w:space="0" w:sz="0" w:val="nil"/>
+          <w:right w:space="0" w:sz="0" w:val="nil"/>
+          <w:between w:space="0" w:sz="0" w:val="nil"/>
+        </w:pBdr>
+        <w:shd w:fill="auto" w:val="clear"/>
+        <w:spacing w:after="0" w:before="0" w:line="240" w:lineRule="auto"/>
+        <w:ind w:right="0"/>
+        <w:contextualSpacing w:val="0"/>
+        <w:jc w:val="both"/>
+        <w:rPr>
+          <w:b w:val="1"/>
+        </w:rPr>
+      </w:pPr>
+      <w:r>
+        <w:rPr>
+          <w:rtl w:val="0"/>
+        </w:rPr>
+      </w:r>
+    </w:p>
+    <w:p>
+      <w:pPr>
+        <w:keepNext w:val="0"/>
+        <w:keepLines w:val="0"/>
+        <w:widowControl w:val="1"/>
+        <w:numPr>
+          <w:ilvl w:val="0"/>
+          <w:numId w:val="10"/>
+        </w:numPr>
+        <w:pBdr>
+          <w:top w:space="0" w:sz="0" w:val="nil"/>
+          <w:left w:space="0" w:sz="0" w:val="nil"/>
+          <w:bottom w:space="0" w:sz="0" w:val="nil"/>
+          <w:right w:space="0" w:sz="0" w:val="nil"/>
+          <w:between w:space="0" w:sz="0" w:val="nil"/>
+        </w:pBdr>
+        <w:shd w:fill="auto" w:val="clear"/>
+        <w:spacing w:after="0" w:before="0" w:line="240" w:lineRule="auto"/>
+        <w:ind w:left="720" w:right="0" w:hanging="360"/>
+        <w:contextualSpacing w:val="1"/>
+        <w:jc w:val="both"/>
+        <w:rPr>
+          <w:b w:val="1"/>
+          <w:u w:val="none"/>
+        </w:rPr>
+      </w:pPr>
+      <w:r>
+        <w:rPr>
+          <w:b w:val="1"/>
+          <w:sz w:val="20"/>
+          <w:szCs w:val="20"/>
+          <w:rtl w:val="0"/>
+        </w:rPr>
+        <w:t xml:space="preserve">Refresh bubble. </w:t>
+      </w:r>
+      <w:r>
+        <w:rPr>
+          <w:sz w:val="20"/>
+          <w:szCs w:val="20"/>
+          <w:rtl w:val="0"/>
+        </w:rPr>
+        <w:t xml:space="preserve">The PMA shows data from local, it needs some background requests to fetch fresh information.  Don’t let application block our smooth user-feelings. Show a classical bubble like Facebook or Tweet to notify your users the new coming signals.</w:t>
+      </w:r>
+    </w:p>
+    <w:p>
+      <w:pPr>
+        <w:keepNext w:val="0"/>
+        <w:keepLines w:val="0"/>
+        <w:widowControl w:val="1"/>
+        <w:pBdr>
+          <w:top w:space="0" w:sz="0" w:val="nil"/>
+          <w:left w:space="0" w:sz="0" w:val="nil"/>
+          <w:bottom w:space="0" w:sz="0" w:val="nil"/>
+          <w:right w:space="0" w:sz="0" w:val="nil"/>
+          <w:between w:space="0" w:sz="0" w:val="nil"/>
+        </w:pBdr>
+        <w:shd w:fill="auto" w:val="clear"/>
+        <w:spacing w:after="0" w:before="0" w:line="240" w:lineRule="auto"/>
+        <w:ind w:left="720" w:right="0" w:firstLine="0"/>
+        <w:contextualSpacing w:val="0"/>
+        <w:jc w:val="both"/>
+        <w:rPr>
+          <w:sz w:val="20"/>
+          <w:szCs w:val="20"/>
+        </w:rPr>
+      </w:pPr>
+      <w:r>
+        <w:rPr>
+          <w:sz w:val="20"/>
+          <w:szCs w:val="20"/>
+          <w:rtl w:val="0"/>
+        </w:rPr>
+        <w:tab/>
+      </w:r>
+      <w:r>
+        <w:rPr>
+          <w:sz w:val="20"/>
+          <w:szCs w:val="20"/>
+        </w:rPr>
+        <w:drawing>
+          <wp:inline distB="19050" distT="19050" distL="19050" distR="19050">
+            <wp:extent cx="2486476" cy="1043075"/>
+            <wp:effectExtent b="0" l="0" r="0" t="0"/>
+            <wp:docPr id="3" name="image7.png"/>
+            <a:graphic>
+              <a:graphicData uri="http://schemas.openxmlformats.org/drawingml/2006/picture">
+                <pic:pic>
+                  <pic:nvPicPr>
+                    <pic:cNvPr id="0" name="image7.png"/>
+                    <pic:cNvPicPr preferRelativeResize="0"/>
+                  </pic:nvPicPr>
+                  <pic:blipFill>
+                    <a:blip r:embed="rId8"/>
+                    <a:srcRect b="0" l="0" r="0" t="0"/>
+                    <a:stretch>
+                      <a:fillRect/>
+                    </a:stretch>
+                  </pic:blipFill>
+                  <pic:spPr>
+                    <a:xfrm>
+                      <a:off x="0" y="0"/>
+                      <a:ext cx="2486476" cy="1043075"/>
+                    </a:xfrm>
+                    <a:prstGeom prst="rect"/>
+                    <a:ln/>
+                  </pic:spPr>
+                </pic:pic>
+              </a:graphicData>
+            </a:graphic>
+          </wp:inline>
+        </w:drawing>
+      </w:r>
+      <w:r>
+        <w:rPr>
+          <w:rtl w:val="0"/>
+        </w:rPr>
+      </w:r>
+    </w:p>
+    <w:p>
+      <w:pPr>
+        <w:keepNext w:val="0"/>
+        <w:keepLines w:val="0"/>
+        <w:widowControl w:val="1"/>
+        <w:numPr>
+          <w:ilvl w:val="0"/>
+          <w:numId w:val="10"/>
+        </w:numPr>
+        <w:pBdr>
+          <w:top w:space="0" w:sz="0" w:val="nil"/>
+          <w:left w:space="0" w:sz="0" w:val="nil"/>
+          <w:bottom w:space="0" w:sz="0" w:val="nil"/>
+          <w:right w:space="0" w:sz="0" w:val="nil"/>
+          <w:between w:space="0" w:sz="0" w:val="nil"/>
+        </w:pBdr>
+        <w:shd w:fill="auto" w:val="clear"/>
+        <w:spacing w:after="0" w:before="0" w:line="240" w:lineRule="auto"/>
+        <w:ind w:left="720" w:right="0" w:hanging="360"/>
+        <w:contextualSpacing w:val="1"/>
+        <w:jc w:val="both"/>
+        <w:rPr>
+          <w:b w:val="1"/>
+          <w:u w:val="none"/>
+        </w:rPr>
+      </w:pPr>
+      <w:r>
+        <w:rPr>
+          <w:b w:val="1"/>
+          <w:sz w:val="20"/>
+          <w:szCs w:val="20"/>
+          <w:rtl w:val="0"/>
+        </w:rPr>
+        <w:t xml:space="preserve">Notification. </w:t>
+      </w:r>
+      <w:r>
+        <w:rPr>
+          <w:sz w:val="20"/>
+          <w:szCs w:val="20"/>
+          <w:rtl w:val="0"/>
+        </w:rPr>
+        <w:t xml:space="preserve">The PMA knows every request(Just Request). Compare with other apps which don’t mark sent requests, the PMA can notify user every response according to each request. Build notifications for every response if possible. </w:t>
+      </w:r>
+    </w:p>
+    <w:p>
+      <w:pPr>
+        <w:keepNext w:val="0"/>
+        <w:keepLines w:val="0"/>
+        <w:widowControl w:val="1"/>
+        <w:numPr>
+          <w:ilvl w:val="1"/>
+          <w:numId w:val="10"/>
+        </w:numPr>
+        <w:pBdr>
+          <w:top w:space="0" w:sz="0" w:val="nil"/>
+          <w:left w:space="0" w:sz="0" w:val="nil"/>
+          <w:bottom w:space="0" w:sz="0" w:val="nil"/>
+          <w:right w:space="0" w:sz="0" w:val="nil"/>
+          <w:between w:space="0" w:sz="0" w:val="nil"/>
+        </w:pBdr>
+        <w:shd w:fill="auto" w:val="clear"/>
+        <w:spacing w:after="0" w:before="0" w:line="240" w:lineRule="auto"/>
+        <w:ind w:left="1440" w:right="0" w:hanging="360"/>
+        <w:contextualSpacing w:val="1"/>
+        <w:jc w:val="both"/>
+        <w:rPr>
+          <w:sz w:val="20"/>
+          <w:szCs w:val="20"/>
+          <w:u w:val="none"/>
+        </w:rPr>
+      </w:pPr>
+      <w:r>
+        <w:rPr>
+          <w:sz w:val="20"/>
+          <w:szCs w:val="20"/>
+          <w:rtl w:val="0"/>
+        </w:rPr>
+        <w:t xml:space="preserve">Is the mobile-app foreground, show some UIs like snackbar or just stick bubble(Refresh bubble).</w:t>
+      </w:r>
+    </w:p>
+    <w:p>
+      <w:pPr>
+        <w:keepNext w:val="0"/>
+        <w:keepLines w:val="0"/>
+        <w:widowControl w:val="1"/>
+        <w:numPr>
+          <w:ilvl w:val="1"/>
+          <w:numId w:val="10"/>
+        </w:numPr>
+        <w:pBdr>
+          <w:top w:space="0" w:sz="0" w:val="nil"/>
+          <w:left w:space="0" w:sz="0" w:val="nil"/>
+          <w:bottom w:space="0" w:sz="0" w:val="nil"/>
+          <w:right w:space="0" w:sz="0" w:val="nil"/>
+          <w:between w:space="0" w:sz="0" w:val="nil"/>
+        </w:pBdr>
+        <w:shd w:fill="auto" w:val="clear"/>
+        <w:spacing w:after="0" w:before="0" w:line="240" w:lineRule="auto"/>
+        <w:ind w:left="1440" w:right="0" w:hanging="360"/>
+        <w:contextualSpacing w:val="1"/>
+        <w:jc w:val="both"/>
+        <w:rPr>
+          <w:sz w:val="20"/>
+          <w:szCs w:val="20"/>
+          <w:u w:val="none"/>
+        </w:rPr>
+      </w:pPr>
+      <w:r>
+        <w:rPr>
+          <w:sz w:val="20"/>
+          <w:szCs w:val="20"/>
+          <w:rtl w:val="0"/>
+        </w:rPr>
+        <w:t xml:space="preserve">Is the mobile-app background, notify through build-in notification manager.</w:t>
+      </w:r>
+    </w:p>
+    <w:p>
+      <w:pPr>
+        <w:keepNext w:val="0"/>
+        <w:keepLines w:val="0"/>
+        <w:widowControl w:val="1"/>
+        <w:numPr>
+          <w:ilvl w:val="0"/>
+          <w:numId w:val="10"/>
+        </w:numPr>
+        <w:pBdr>
+          <w:top w:space="0" w:sz="0" w:val="nil"/>
+          <w:left w:space="0" w:sz="0" w:val="nil"/>
+          <w:bottom w:space="0" w:sz="0" w:val="nil"/>
+          <w:right w:space="0" w:sz="0" w:val="nil"/>
+          <w:between w:space="0" w:sz="0" w:val="nil"/>
+        </w:pBdr>
+        <w:shd w:fill="auto" w:val="clear"/>
+        <w:spacing w:after="0" w:before="0" w:line="240" w:lineRule="auto"/>
+        <w:ind w:left="720" w:right="0" w:hanging="360"/>
+        <w:contextualSpacing w:val="1"/>
+        <w:jc w:val="both"/>
+        <w:rPr>
+          <w:b w:val="1"/>
+          <w:u w:val="none"/>
+        </w:rPr>
+      </w:pPr>
+      <w:r>
+        <w:rPr>
+          <w:b w:val="1"/>
+          <w:sz w:val="20"/>
+          <w:szCs w:val="20"/>
+          <w:rtl w:val="0"/>
+        </w:rPr>
+        <w:t xml:space="preserve">No Toast,  less Dialog. </w:t>
+      </w:r>
+      <w:r>
+        <w:rPr>
+          <w:sz w:val="20"/>
+          <w:szCs w:val="20"/>
+          <w:rtl w:val="0"/>
+        </w:rPr>
+        <w:t xml:space="preserve">Do not try all messages or information with popping up a dialog. Too many dialogs would impede users at some scenes where they must do straight forward, here some tips, we won’t need dialog:</w:t>
+      </w:r>
+    </w:p>
+    <w:p>
+      <w:pPr>
+        <w:keepNext w:val="0"/>
+        <w:keepLines w:val="0"/>
+        <w:widowControl w:val="1"/>
+        <w:numPr>
+          <w:ilvl w:val="1"/>
+          <w:numId w:val="10"/>
+        </w:numPr>
+        <w:pBdr>
+          <w:top w:space="0" w:sz="0" w:val="nil"/>
+          <w:left w:space="0" w:sz="0" w:val="nil"/>
+          <w:bottom w:space="0" w:sz="0" w:val="nil"/>
+          <w:right w:space="0" w:sz="0" w:val="nil"/>
+          <w:between w:space="0" w:sz="0" w:val="nil"/>
+        </w:pBdr>
+        <w:shd w:fill="auto" w:val="clear"/>
+        <w:spacing w:after="0" w:before="0" w:line="240" w:lineRule="auto"/>
+        <w:ind w:left="1440" w:right="0" w:hanging="360"/>
+        <w:contextualSpacing w:val="1"/>
+        <w:jc w:val="both"/>
+        <w:rPr>
+          <w:sz w:val="20"/>
+          <w:szCs w:val="20"/>
+          <w:u w:val="none"/>
+        </w:rPr>
+      </w:pPr>
+      <w:r>
+        <w:rPr>
+          <w:sz w:val="20"/>
+          <w:szCs w:val="20"/>
+          <w:rtl w:val="0"/>
+        </w:rPr>
+        <w:t xml:space="preserve">Registration-scenes, like user-data, product-data etc.</w:t>
+      </w:r>
+    </w:p>
+    <w:p>
+      <w:pPr>
+        <w:numPr>
+          <w:ilvl w:val="1"/>
+          <w:numId w:val="10"/>
+        </w:numPr>
+        <w:ind w:left="1440" w:hanging="360"/>
+        <w:contextualSpacing w:val="1"/>
+        <w:jc w:val="both"/>
+        <w:rPr>
+          <w:sz w:val="20"/>
+          <w:szCs w:val="20"/>
+        </w:rPr>
+      </w:pPr>
+      <w:r>
+        <w:rPr>
+          <w:sz w:val="20"/>
+          <w:szCs w:val="20"/>
+          <w:rtl w:val="0"/>
+        </w:rPr>
+        <w:t xml:space="preserve">Scenes at where we’ve already used some build-in dialog like time-picker, date-picker. Try to notify users with snackbar or just a normal view on layout.</w:t>
+      </w:r>
+    </w:p>
+    <w:p>
+      <w:pPr>
+        <w:numPr>
+          <w:ilvl w:val="1"/>
+          <w:numId w:val="10"/>
+        </w:numPr>
+        <w:ind w:left="1440" w:hanging="360"/>
+        <w:contextualSpacing w:val="1"/>
+        <w:jc w:val="both"/>
+        <w:rPr>
+          <w:sz w:val="20"/>
+          <w:szCs w:val="20"/>
+          <w:u w:val="none"/>
+        </w:rPr>
+      </w:pPr>
+      <w:r>
+        <w:rPr>
+          <w:sz w:val="20"/>
+          <w:szCs w:val="20"/>
+          <w:rtl w:val="0"/>
+        </w:rPr>
+        <w:t xml:space="preserve">Interaction-scenes,  like chat-session, video-session, </w:t>
+      </w:r>
+      <w:r>
+        <w:rPr>
+          <w:b w:val="1"/>
+          <w:rtl w:val="0"/>
+        </w:rPr>
+        <w:t xml:space="preserve">while</w:t>
+      </w:r>
+      <w:r>
+        <w:rPr>
+          <w:sz w:val="20"/>
+          <w:szCs w:val="20"/>
+          <w:rtl w:val="0"/>
+        </w:rPr>
+        <w:t xml:space="preserve"> shopping-session with shopping cart etc.</w:t>
+      </w:r>
+    </w:p>
+    <w:p>
+      <w:pPr>
+        <w:ind w:left="720" w:firstLine="0"/>
+        <w:contextualSpacing w:val="0"/>
+        <w:jc w:val="both"/>
+        <w:rPr>
+          <w:sz w:val="20"/>
+          <w:szCs w:val="20"/>
+        </w:rPr>
+      </w:pPr>
+      <w:r>
+        <w:rPr>
+          <w:sz w:val="20"/>
+          <w:szCs w:val="20"/>
+          <w:rtl w:val="0"/>
+        </w:rPr>
+        <w:t xml:space="preserve">Don’t use toast. It brings limited information and interactions. What dangerous of a toast is that the toast could transfer user’s eye-target. Think about some errors happened in scene-A and &gt;= 1 toasts would be shown for feedbacks of these error-handlings when the user has been at other scenes or even 3rd mobile-apps. The toast can’t be controlled easily within the feature-frame.</w:t>
+      </w:r>
+    </w:p>
+    <w:p>
+      <w:pPr>
+        <w:keepNext w:val="0"/>
+        <w:keepLines w:val="0"/>
+        <w:widowControl w:val="1"/>
+        <w:numPr>
+          <w:ilvl w:val="0"/>
+          <w:numId w:val="10"/>
+        </w:numPr>
+        <w:pBdr>
+          <w:top w:space="0" w:sz="0" w:val="nil"/>
+          <w:left w:space="0" w:sz="0" w:val="nil"/>
+          <w:bottom w:space="0" w:sz="0" w:val="nil"/>
+          <w:right w:space="0" w:sz="0" w:val="nil"/>
+          <w:between w:space="0" w:sz="0" w:val="nil"/>
+        </w:pBdr>
+        <w:shd w:fill="auto" w:val="clear"/>
+        <w:spacing w:after="0" w:before="0" w:line="240" w:lineRule="auto"/>
+        <w:ind w:left="720" w:right="0" w:hanging="360"/>
+        <w:contextualSpacing w:val="1"/>
+        <w:jc w:val="both"/>
+        <w:rPr>
+          <w:b w:val="1"/>
+          <w:u w:val="none"/>
+        </w:rPr>
+      </w:pPr>
+      <w:r>
+        <w:rPr>
+          <w:b w:val="1"/>
+          <w:sz w:val="20"/>
+          <w:szCs w:val="20"/>
+          <w:rtl w:val="0"/>
+        </w:rPr>
+        <w:t xml:space="preserve">More Snackbar. </w:t>
+      </w:r>
+      <w:r>
+        <w:rPr>
+          <w:sz w:val="20"/>
+          <w:szCs w:val="20"/>
+          <w:rtl w:val="0"/>
+        </w:rPr>
+        <w:t xml:space="preserve">The snack-bar is a modern design element which is introduced by Google.Inc [Material Design]</w:t>
+      </w:r>
+      <w:r>
+        <w:rPr>
+          <w:sz w:val="20"/>
+          <w:szCs w:val="20"/>
+          <w:vertAlign w:val="superscript"/>
+        </w:rPr>
+        <w:footnoteReference w:customMarkFollows="0" w:id="10"/>
+      </w:r>
+      <w:r>
+        <w:rPr>
+          <w:sz w:val="20"/>
+          <w:szCs w:val="20"/>
+          <w:rtl w:val="0"/>
+        </w:rPr>
+        <w:t xml:space="preserve">. The biggest advantage of a snackbar is its availability of interaction. Try to build button on your snackbars and give them behaviors.</w:t>
+      </w:r>
+    </w:p>
+    <w:p>
+      <w:pPr>
+        <w:keepNext w:val="0"/>
+        <w:keepLines w:val="0"/>
+        <w:widowControl w:val="1"/>
+        <w:pBdr>
+          <w:top w:space="0" w:sz="0" w:val="nil"/>
+          <w:left w:space="0" w:sz="0" w:val="nil"/>
+          <w:bottom w:space="0" w:sz="0" w:val="nil"/>
+          <w:right w:space="0" w:sz="0" w:val="nil"/>
+          <w:between w:space="0" w:sz="0" w:val="nil"/>
+        </w:pBdr>
+        <w:shd w:fill="auto" w:val="clear"/>
+        <w:spacing w:after="0" w:before="0" w:line="240" w:lineRule="auto"/>
+        <w:ind w:left="720" w:right="0" w:firstLine="0"/>
+        <w:contextualSpacing w:val="0"/>
+        <w:jc w:val="both"/>
+        <w:rPr>
+          <w:sz w:val="20"/>
+          <w:szCs w:val="20"/>
+        </w:rPr>
+      </w:pPr>
+      <w:r>
+        <w:rPr>
+          <w:sz w:val="20"/>
+          <w:szCs w:val="20"/>
+        </w:rPr>
+        <w:drawing>
+          <wp:inline distB="19050" distT="19050" distL="19050" distR="19050">
+            <wp:extent cx="2647950" cy="1155700"/>
+            <wp:effectExtent b="0" l="0" r="0" t="0"/>
+            <wp:docPr id="1" name="image4.png"/>
+            <a:graphic>
+              <a:graphicData uri="http://schemas.openxmlformats.org/drawingml/2006/picture">
+                <pic:pic>
+                  <pic:nvPicPr>
+                    <pic:cNvPr id="0" name="image4.png"/>
+                    <pic:cNvPicPr preferRelativeResize="0"/>
+                  </pic:nvPicPr>
+                  <pic:blipFill>
+                    <a:blip r:embed="rId9"/>
+                    <a:srcRect b="0" l="0" r="0" t="0"/>
+                    <a:stretch>
+                      <a:fillRect/>
+                    </a:stretch>
+                  </pic:blipFill>
+                  <pic:spPr>
+                    <a:xfrm>
+                      <a:off x="0" y="0"/>
+                      <a:ext cx="2647950" cy="1155700"/>
+                    </a:xfrm>
+                    <a:prstGeom prst="rect"/>
+                    <a:ln/>
+                  </pic:spPr>
+                </pic:pic>
+              </a:graphicData>
+            </a:graphic>
+          </wp:inline>
+        </w:drawing>
+      </w:r>
+      <w:r>
+        <w:rPr>
+          <w:sz w:val="20"/>
+          <w:szCs w:val="20"/>
+          <w:rtl w:val="0"/>
+        </w:rPr>
+        <w:t xml:space="preserve"> </w:t>
+      </w:r>
+    </w:p>
+    <w:p>
+      <w:pPr>
+        <w:keepNext w:val="0"/>
+        <w:keepLines w:val="0"/>
+        <w:widowControl w:val="1"/>
+        <w:pBdr>
+          <w:top w:space="0" w:sz="0" w:val="nil"/>
+          <w:left w:space="0" w:sz="0" w:val="nil"/>
+          <w:bottom w:space="0" w:sz="0" w:val="nil"/>
+          <w:right w:space="0" w:sz="0" w:val="nil"/>
+          <w:between w:space="0" w:sz="0" w:val="nil"/>
+        </w:pBdr>
+        <w:shd w:fill="auto" w:val="clear"/>
+        <w:spacing w:after="0" w:before="0" w:line="240" w:lineRule="auto"/>
+        <w:ind w:right="0"/>
+        <w:contextualSpacing w:val="0"/>
+        <w:jc w:val="both"/>
+        <w:rPr/>
+      </w:pPr>
+      <w:r>
+        <w:rPr>
+          <w:b w:val="1"/>
+          <w:rtl w:val="0"/>
+        </w:rPr>
+        <w:t xml:space="preserve"> </w:t>
+      </w:r>
+      <w:r>
+        <w:rPr>
+          <w:rtl w:val="0"/>
+        </w:rPr>
+      </w:r>
+    </w:p>
+    <w:p>
+      <w:pPr>
+        <w:keepNext w:val="0"/>
+        <w:keepLines w:val="0"/>
+        <w:widowControl w:val="1"/>
+        <w:pBdr>
+          <w:top w:space="0" w:sz="0" w:val="nil"/>
+          <w:left w:space="0" w:sz="0" w:val="nil"/>
+          <w:bottom w:space="0" w:sz="0" w:val="nil"/>
+          <w:right w:space="0" w:sz="0" w:val="nil"/>
+          <w:between w:space="0" w:sz="0" w:val="nil"/>
+        </w:pBdr>
+        <w:shd w:fill="auto" w:val="clear"/>
+        <w:spacing w:after="0" w:before="0" w:line="240" w:lineRule="auto"/>
+        <w:ind w:right="0"/>
+        <w:contextualSpacing w:val="0"/>
+        <w:jc w:val="both"/>
+        <w:rPr>
+          <w:b w:val="1"/>
+        </w:rPr>
+      </w:pPr>
+      <w:r>
+        <w:rPr>
+          <w:rtl w:val="0"/>
+        </w:rPr>
+      </w:r>
+    </w:p>
+    <w:p>
+      <w:pPr>
+        <w:keepNext w:val="0"/>
+        <w:keepLines w:val="0"/>
+        <w:widowControl w:val="1"/>
+        <w:pBdr>
+          <w:top w:space="0" w:sz="0" w:val="nil"/>
+          <w:left w:space="0" w:sz="0" w:val="nil"/>
+          <w:bottom w:space="0" w:sz="0" w:val="nil"/>
+          <w:right w:space="0" w:sz="0" w:val="nil"/>
+          <w:between w:space="0" w:sz="0" w:val="nil"/>
+        </w:pBdr>
+        <w:shd w:fill="auto" w:val="clear"/>
+        <w:spacing w:after="0" w:before="0" w:line="240" w:lineRule="auto"/>
+        <w:ind w:right="0"/>
+        <w:contextualSpacing w:val="0"/>
+        <w:jc w:val="both"/>
+        <w:rPr>
+          <w:b w:val="1"/>
+        </w:rPr>
+      </w:pPr>
+      <w:r>
+        <w:rPr>
+          <w:rtl w:val="0"/>
+        </w:rPr>
+      </w:r>
+    </w:p>
+    <w:p>
+      <w:pPr>
+        <w:keepNext w:val="0"/>
+        <w:keepLines w:val="0"/>
+        <w:widowControl w:val="1"/>
+        <w:pBdr>
+          <w:top w:space="0" w:sz="0" w:val="nil"/>
+          <w:left w:space="0" w:sz="0" w:val="nil"/>
+          <w:bottom w:space="0" w:sz="0" w:val="nil"/>
+          <w:right w:space="0" w:sz="0" w:val="nil"/>
+          <w:between w:space="0" w:sz="0" w:val="nil"/>
+        </w:pBdr>
+        <w:shd w:fill="auto" w:val="clear"/>
+        <w:spacing w:after="0" w:before="0" w:line="240" w:lineRule="auto"/>
+        <w:ind w:right="0"/>
+        <w:contextualSpacing w:val="0"/>
+        <w:jc w:val="both"/>
+        <w:rPr>
+          <w:b w:val="1"/>
+        </w:rPr>
+      </w:pPr>
+      <w:r>
+        <w:rPr>
+          <w:rtl w:val="0"/>
+        </w:rPr>
+      </w:r>
+    </w:p>
+    <w:p>
+      <w:pPr>
+        <w:keepNext w:val="0"/>
+        <w:keepLines w:val="0"/>
+        <w:widowControl w:val="1"/>
+        <w:pBdr>
+          <w:top w:space="0" w:sz="0" w:val="nil"/>
+          <w:left w:space="0" w:sz="0" w:val="nil"/>
+          <w:bottom w:space="0" w:sz="0" w:val="nil"/>
+          <w:right w:space="0" w:sz="0" w:val="nil"/>
+          <w:between w:space="0" w:sz="0" w:val="nil"/>
+        </w:pBdr>
+        <w:shd w:fill="auto" w:val="clear"/>
+        <w:spacing w:after="0" w:before="0" w:line="240" w:lineRule="auto"/>
+        <w:ind w:right="0"/>
+        <w:contextualSpacing w:val="0"/>
+        <w:jc w:val="both"/>
+        <w:rPr>
+          <w:b w:val="1"/>
+        </w:rPr>
+      </w:pPr>
+      <w:r>
+        <w:rPr>
+          <w:rtl w:val="0"/>
+        </w:rPr>
+      </w:r>
+    </w:p>
+    <w:p>
+      <w:pPr>
+        <w:keepNext w:val="0"/>
+        <w:keepLines w:val="0"/>
+        <w:widowControl w:val="1"/>
+        <w:pBdr>
+          <w:top w:space="0" w:sz="0" w:val="nil"/>
+          <w:left w:space="0" w:sz="0" w:val="nil"/>
+          <w:bottom w:space="0" w:sz="0" w:val="nil"/>
+          <w:right w:space="0" w:sz="0" w:val="nil"/>
+          <w:between w:space="0" w:sz="0" w:val="nil"/>
+        </w:pBdr>
+        <w:shd w:fill="auto" w:val="clear"/>
+        <w:spacing w:after="0" w:before="0" w:line="240" w:lineRule="auto"/>
+        <w:ind w:right="0"/>
+        <w:contextualSpacing w:val="0"/>
+        <w:jc w:val="both"/>
+        <w:rPr>
+          <w:b w:val="1"/>
+        </w:rPr>
+      </w:pPr>
+      <w:r>
+        <w:rPr>
+          <w:rtl w:val="0"/>
+        </w:rPr>
+      </w:r>
+    </w:p>
+    <w:p>
+      <w:pPr>
+        <w:keepNext w:val="0"/>
+        <w:keepLines w:val="0"/>
+        <w:widowControl w:val="1"/>
+        <w:pBdr>
+          <w:top w:space="0" w:sz="0" w:val="nil"/>
+          <w:left w:space="0" w:sz="0" w:val="nil"/>
+          <w:bottom w:space="0" w:sz="0" w:val="nil"/>
+          <w:right w:space="0" w:sz="0" w:val="nil"/>
+          <w:between w:space="0" w:sz="0" w:val="nil"/>
+        </w:pBdr>
+        <w:shd w:fill="auto" w:val="clear"/>
+        <w:spacing w:after="0" w:before="0" w:line="240" w:lineRule="auto"/>
+        <w:ind w:right="0"/>
+        <w:contextualSpacing w:val="0"/>
+        <w:jc w:val="both"/>
+        <w:rPr>
+          <w:b w:val="1"/>
+        </w:rPr>
+      </w:pPr>
+      <w:r>
+        <w:rPr>
+          <w:rtl w:val="0"/>
+        </w:rPr>
+      </w:r>
+    </w:p>
+    <w:p>
+      <w:pPr>
+        <w:keepNext w:val="0"/>
+        <w:keepLines w:val="0"/>
+        <w:widowControl w:val="1"/>
+        <w:pBdr>
+          <w:top w:space="0" w:sz="0" w:val="nil"/>
+          <w:left w:space="0" w:sz="0" w:val="nil"/>
+          <w:bottom w:space="0" w:sz="0" w:val="nil"/>
+          <w:right w:space="0" w:sz="0" w:val="nil"/>
+          <w:between w:space="0" w:sz="0" w:val="nil"/>
+        </w:pBdr>
+        <w:shd w:fill="auto" w:val="clear"/>
+        <w:spacing w:after="0" w:before="0" w:line="240" w:lineRule="auto"/>
+        <w:ind w:right="0"/>
+        <w:contextualSpacing w:val="0"/>
+        <w:jc w:val="both"/>
+        <w:rPr>
+          <w:b w:val="1"/>
+        </w:rPr>
+      </w:pPr>
+      <w:r>
+        <w:rPr>
+          <w:rtl w:val="0"/>
+        </w:rPr>
+      </w:r>
+    </w:p>
+    <w:p>
+      <w:pPr>
+        <w:keepNext w:val="0"/>
+        <w:keepLines w:val="0"/>
+        <w:widowControl w:val="1"/>
+        <w:pBdr>
+          <w:top w:space="0" w:sz="0" w:val="nil"/>
+          <w:left w:space="0" w:sz="0" w:val="nil"/>
+          <w:bottom w:space="0" w:sz="0" w:val="nil"/>
+          <w:right w:space="0" w:sz="0" w:val="nil"/>
+          <w:between w:space="0" w:sz="0" w:val="nil"/>
+        </w:pBdr>
+        <w:shd w:fill="auto" w:val="clear"/>
+        <w:spacing w:after="0" w:before="0" w:line="240" w:lineRule="auto"/>
+        <w:ind w:right="0"/>
+        <w:contextualSpacing w:val="0"/>
+        <w:jc w:val="both"/>
+        <w:rPr>
+          <w:b w:val="1"/>
+        </w:rPr>
+      </w:pPr>
+      <w:r>
+        <w:rPr>
+          <w:rtl w:val="0"/>
+        </w:rPr>
+      </w:r>
+    </w:p>
+    <w:p>
+      <w:pPr>
+        <w:keepNext w:val="0"/>
+        <w:keepLines w:val="0"/>
+        <w:widowControl w:val="1"/>
+        <w:pBdr>
+          <w:top w:space="0" w:sz="0" w:val="nil"/>
+          <w:left w:space="0" w:sz="0" w:val="nil"/>
+          <w:bottom w:space="0" w:sz="0" w:val="nil"/>
+          <w:right w:space="0" w:sz="0" w:val="nil"/>
+          <w:between w:space="0" w:sz="0" w:val="nil"/>
+        </w:pBdr>
+        <w:shd w:fill="auto" w:val="clear"/>
+        <w:spacing w:after="0" w:before="0" w:line="240" w:lineRule="auto"/>
+        <w:ind w:right="0"/>
+        <w:contextualSpacing w:val="0"/>
+        <w:jc w:val="both"/>
+        <w:rPr>
+          <w:b w:val="1"/>
+        </w:rPr>
+      </w:pPr>
+      <w:r>
+        <w:rPr>
           <w:b w:val="1"/>
           <w:rtl w:val="0"/>
         </w:rPr>
@@ -2878,7 +3733,7 @@
           <w:szCs w:val="20"/>
           <w:vertAlign w:val="superscript"/>
         </w:rPr>
-        <w:footnoteReference w:customMarkFollows="0" w:id="10"/>
+        <w:footnoteReference w:customMarkFollows="0" w:id="11"/>
       </w:r>
       <w:r>
         <w:rPr>
@@ -3155,10 +4010,10 @@
       </w:r>
     </w:p>
     <w:sectPr>
-      <w:headerReference r:id="rId8" w:type="default"/>
-      <w:headerReference r:id="rId9" w:type="first"/>
-      <w:footerReference r:id="rId10" w:type="default"/>
-      <w:footerReference r:id="rId11" w:type="first"/>
+      <w:headerReference r:id="rId10" w:type="default"/>
+      <w:headerReference r:id="rId11" w:type="first"/>
+      <w:footerReference r:id="rId12" w:type="default"/>
+      <w:footerReference r:id="rId13" w:type="first"/>
       <w:pgSz w:h="16840" w:w="11900"/>
       <w:pgMar w:bottom="1134" w:top="1417" w:left="1417" w:right="1417" w:header="0"/>
       <w:pgNumType w:start="1"/>
@@ -3507,7 +4362,7 @@
       </w:r>
     </w:p>
   </w:footnote>
-  <w:footnote w:id="10">
+  <w:footnote w:id="11">
     <w:p>
       <w:pPr>
         <w:contextualSpacing w:val="0"/>
@@ -3585,6 +4440,49 @@
           <w:rtl w:val="0"/>
         </w:rPr>
         <w:t xml:space="preserve"> Including responses(requests) already expired.</w:t>
+      </w:r>
+    </w:p>
+  </w:footnote>
+  <w:footnote w:id="10">
+    <w:p>
+      <w:pPr>
+        <w:contextualSpacing w:val="0"/>
+        <w:rPr>
+          <w:sz w:val="20"/>
+          <w:szCs w:val="20"/>
+        </w:rPr>
+      </w:pPr>
+      <w:r>
+        <w:rPr>
+          <w:rStyle w:val="FootnoteReference"/>
+          <w:vertAlign w:val="superscript"/>
+        </w:rPr>
+        <w:footnoteRef/>
+      </w:r>
+      <w:r>
+        <w:rPr>
+          <w:sz w:val="20"/>
+          <w:szCs w:val="20"/>
+          <w:rtl w:val="0"/>
+        </w:rPr>
+        <w:t xml:space="preserve"> </w:t>
+      </w:r>
+      <w:hyperlink r:id="rId3">
+        <w:r>
+          <w:rPr>
+            <w:color w:val="1155cc"/>
+            <w:sz w:val="20"/>
+            <w:szCs w:val="20"/>
+            <w:u w:val="single"/>
+            <w:rtl w:val="0"/>
+          </w:rPr>
+          <w:t xml:space="preserve">https://material.io/</w:t>
+        </w:r>
+      </w:hyperlink>
+      <w:r>
+        <w:rPr>
+          <w:rtl w:val="0"/>
+        </w:rPr>
       </w:r>
     </w:p>
   </w:footnote>
@@ -4507,6 +5405,116 @@
     </w:lvl>
   </w:abstractNum>
   <w:abstractNum w:abstractNumId="9">
+    <w:lvl w:ilvl="0">
+      <w:start w:val="1"/>
+      <w:numFmt w:val="bullet"/>
+      <w:lvlText w:val="●"/>
+      <w:lvlJc w:val="left"/>
+      <w:pPr>
+        <w:ind w:left="720" w:hanging="360"/>
+      </w:pPr>
+      <w:rPr>
+        <w:u w:val="none"/>
+      </w:rPr>
+    </w:lvl>
+    <w:lvl w:ilvl="1">
+      <w:start w:val="1"/>
+      <w:numFmt w:val="bullet"/>
+      <w:lvlText w:val="○"/>
+      <w:lvlJc w:val="left"/>
+      <w:pPr>
+        <w:ind w:left="1440" w:hanging="360"/>
+      </w:pPr>
+      <w:rPr>
+        <w:u w:val="none"/>
+      </w:rPr>
+    </w:lvl>
+    <w:lvl w:ilvl="2">
+      <w:start w:val="1"/>
+      <w:numFmt w:val="bullet"/>
+      <w:lvlText w:val="■"/>
+      <w:lvlJc w:val="left"/>
+      <w:pPr>
+        <w:ind w:left="2160" w:hanging="360"/>
+      </w:pPr>
+      <w:rPr>
+        <w:u w:val="none"/>
+      </w:rPr>
+    </w:lvl>
+    <w:lvl w:ilvl="3">
+      <w:start w:val="1"/>
+      <w:numFmt w:val="bullet"/>
+      <w:lvlText w:val="●"/>
+      <w:lvlJc w:val="left"/>
+      <w:pPr>
+        <w:ind w:left="2880" w:hanging="360"/>
+      </w:pPr>
+      <w:rPr>
+        <w:u w:val="none"/>
+      </w:rPr>
+    </w:lvl>
+    <w:lvl w:ilvl="4">
+      <w:start w:val="1"/>
+      <w:numFmt w:val="bullet"/>
+      <w:lvlText w:val="○"/>
+      <w:lvlJc w:val="left"/>
+      <w:pPr>
+        <w:ind w:left="3600" w:hanging="360"/>
+      </w:pPr>
+      <w:rPr>
+        <w:u w:val="none"/>
+      </w:rPr>
+    </w:lvl>
+    <w:lvl w:ilvl="5">
+      <w:start w:val="1"/>
+      <w:numFmt w:val="bullet"/>
+      <w:lvlText w:val="■"/>
+      <w:lvlJc w:val="left"/>
+      <w:pPr>
+        <w:ind w:left="4320" w:hanging="360"/>
+      </w:pPr>
+      <w:rPr>
+        <w:u w:val="none"/>
+      </w:rPr>
+    </w:lvl>
+    <w:lvl w:ilvl="6">
+      <w:start w:val="1"/>
+      <w:numFmt w:val="bullet"/>
+      <w:lvlText w:val="●"/>
+      <w:lvlJc w:val="left"/>
+      <w:pPr>
+        <w:ind w:left="5040" w:hanging="360"/>
+      </w:pPr>
+      <w:rPr>
+        <w:u w:val="none"/>
+      </w:rPr>
+    </w:lvl>
+    <w:lvl w:ilvl="7">
+      <w:start w:val="1"/>
+      <w:numFmt w:val="bullet"/>
+      <w:lvlText w:val="○"/>
+      <w:lvlJc w:val="left"/>
+      <w:pPr>
+        <w:ind w:left="5760" w:hanging="360"/>
+      </w:pPr>
+      <w:rPr>
+        <w:u w:val="none"/>
+      </w:rPr>
+    </w:lvl>
+    <w:lvl w:ilvl="8">
+      <w:start w:val="1"/>
+      <w:numFmt w:val="bullet"/>
+      <w:lvlText w:val="■"/>
+      <w:lvlJc w:val="left"/>
+      <w:pPr>
+        <w:ind w:left="6480" w:hanging="360"/>
+      </w:pPr>
+      <w:rPr>
+        <w:u w:val="none"/>
+      </w:rPr>
+    </w:lvl>
+  </w:abstractNum>
+  <w:abstractNum w:abstractNumId="10">
     <w:lvl w:ilvl="0">
       <w:start w:val="1"/>
       <w:numFmt w:val="bullet"/>
@@ -4642,6 +5650,9 @@
   </w:num>
   <w:num w:numId="9">
     <w:abstractNumId w:val="9"/>
+  </w:num>
+  <w:num w:numId="10">
+    <w:abstractNumId w:val="10"/>
   </w:num>
 </w:numbering>
 </file>

</xml_diff>